<commit_message>
all procedures are implemented TODO: command line interface FIX: get message procesure is splited into 2 procedures:
</commit_message>
<xml_diff>
--- a/queries/PHASE1.docx
+++ b/queries/PHASE1.docx
@@ -259,9 +259,21 @@
           <w:ilvl w:val="0"/>
           <w:numId w:val="6"/>
         </w:numPr>
+        <w:rPr>
+          <w:color w:val="00B050"/>
+        </w:rPr>
       </w:pPr>
       <w:r>
+        <w:rPr>
+          <w:color w:val="00B050"/>
+        </w:rPr>
         <w:t>Register (create new user)</w:t>
+      </w:r>
+      <w:r>
+        <w:rPr>
+          <w:color w:val="00B050"/>
+        </w:rPr>
+        <w:t xml:space="preserve"> </w:t>
       </w:r>
     </w:p>
     <w:p>
@@ -271,8 +283,14 @@
           <w:ilvl w:val="0"/>
           <w:numId w:val="6"/>
         </w:numPr>
+        <w:rPr>
+          <w:color w:val="00B050"/>
+        </w:rPr>
       </w:pPr>
       <w:r>
+        <w:rPr>
+          <w:color w:val="00B050"/>
+        </w:rPr>
         <w:t>Login</w:t>
       </w:r>
     </w:p>
@@ -283,8 +301,14 @@
           <w:ilvl w:val="0"/>
           <w:numId w:val="6"/>
         </w:numPr>
+        <w:rPr>
+          <w:color w:val="00B050"/>
+        </w:rPr>
       </w:pPr>
       <w:r>
+        <w:rPr>
+          <w:color w:val="00B050"/>
+        </w:rPr>
         <w:t>Login History</w:t>
       </w:r>
     </w:p>
@@ -295,8 +319,14 @@
           <w:ilvl w:val="0"/>
           <w:numId w:val="6"/>
         </w:numPr>
+        <w:rPr>
+          <w:color w:val="00B050"/>
+        </w:rPr>
       </w:pPr>
       <w:r>
+        <w:rPr>
+          <w:color w:val="00B050"/>
+        </w:rPr>
         <w:t>Post (tweet a new tweet)</w:t>
       </w:r>
     </w:p>
@@ -307,8 +337,14 @@
           <w:ilvl w:val="0"/>
           <w:numId w:val="6"/>
         </w:numPr>
+        <w:rPr>
+          <w:color w:val="00B050"/>
+        </w:rPr>
       </w:pPr>
       <w:r>
+        <w:rPr>
+          <w:color w:val="00B050"/>
+        </w:rPr>
         <w:t>Get Personal Tweets</w:t>
       </w:r>
     </w:p>
@@ -319,8 +355,14 @@
           <w:ilvl w:val="0"/>
           <w:numId w:val="6"/>
         </w:numPr>
+        <w:rPr>
+          <w:color w:val="00B050"/>
+        </w:rPr>
       </w:pPr>
       <w:r>
+        <w:rPr>
+          <w:color w:val="00B050"/>
+        </w:rPr>
         <w:t>Follow</w:t>
       </w:r>
     </w:p>
@@ -331,8 +373,14 @@
           <w:ilvl w:val="0"/>
           <w:numId w:val="6"/>
         </w:numPr>
+        <w:rPr>
+          <w:color w:val="00B050"/>
+        </w:rPr>
       </w:pPr>
       <w:r>
+        <w:rPr>
+          <w:color w:val="00B050"/>
+        </w:rPr>
         <w:t xml:space="preserve">Unfollow </w:t>
       </w:r>
     </w:p>
@@ -343,8 +391,14 @@
           <w:ilvl w:val="0"/>
           <w:numId w:val="6"/>
         </w:numPr>
+        <w:rPr>
+          <w:color w:val="00B050"/>
+        </w:rPr>
       </w:pPr>
       <w:r>
+        <w:rPr>
+          <w:color w:val="00B050"/>
+        </w:rPr>
         <w:t>Block</w:t>
       </w:r>
     </w:p>
@@ -355,8 +409,14 @@
           <w:ilvl w:val="0"/>
           <w:numId w:val="6"/>
         </w:numPr>
+        <w:rPr>
+          <w:color w:val="00B050"/>
+        </w:rPr>
       </w:pPr>
       <w:r>
+        <w:rPr>
+          <w:color w:val="00B050"/>
+        </w:rPr>
         <w:t xml:space="preserve">Unblock </w:t>
       </w:r>
     </w:p>
@@ -367,8 +427,14 @@
           <w:ilvl w:val="0"/>
           <w:numId w:val="6"/>
         </w:numPr>
+        <w:rPr>
+          <w:color w:val="00B050"/>
+        </w:rPr>
       </w:pPr>
       <w:r>
+        <w:rPr>
+          <w:color w:val="00B050"/>
+        </w:rPr>
         <w:t>Timeline (following activity)</w:t>
       </w:r>
     </w:p>
@@ -379,8 +445,14 @@
           <w:ilvl w:val="0"/>
           <w:numId w:val="6"/>
         </w:numPr>
+        <w:rPr>
+          <w:color w:val="00B050"/>
+        </w:rPr>
       </w:pPr>
       <w:r>
+        <w:rPr>
+          <w:color w:val="00B050"/>
+        </w:rPr>
         <w:t>User Activity</w:t>
       </w:r>
     </w:p>
@@ -391,8 +463,14 @@
           <w:ilvl w:val="0"/>
           <w:numId w:val="6"/>
         </w:numPr>
+        <w:rPr>
+          <w:color w:val="00B050"/>
+        </w:rPr>
       </w:pPr>
       <w:r>
+        <w:rPr>
+          <w:color w:val="00B050"/>
+        </w:rPr>
         <w:t>Add Reply</w:t>
       </w:r>
     </w:p>
@@ -403,8 +481,14 @@
           <w:ilvl w:val="0"/>
           <w:numId w:val="6"/>
         </w:numPr>
+        <w:rPr>
+          <w:color w:val="00B050"/>
+        </w:rPr>
       </w:pPr>
       <w:r>
+        <w:rPr>
+          <w:color w:val="00B050"/>
+        </w:rPr>
         <w:t>Show Replies</w:t>
       </w:r>
     </w:p>
@@ -415,8 +499,14 @@
           <w:ilvl w:val="0"/>
           <w:numId w:val="6"/>
         </w:numPr>
+        <w:rPr>
+          <w:color w:val="00B050"/>
+        </w:rPr>
       </w:pPr>
       <w:r>
+        <w:rPr>
+          <w:color w:val="00B050"/>
+        </w:rPr>
         <w:t>Add #</w:t>
       </w:r>
     </w:p>
@@ -427,8 +517,14 @@
           <w:ilvl w:val="0"/>
           <w:numId w:val="6"/>
         </w:numPr>
+        <w:rPr>
+          <w:color w:val="00B050"/>
+        </w:rPr>
       </w:pPr>
       <w:r>
+        <w:rPr>
+          <w:color w:val="00B050"/>
+        </w:rPr>
         <w:t>Get # (all tweets with a specific tag)</w:t>
       </w:r>
     </w:p>
@@ -439,8 +535,14 @@
           <w:ilvl w:val="0"/>
           <w:numId w:val="6"/>
         </w:numPr>
+        <w:rPr>
+          <w:color w:val="00B050"/>
+        </w:rPr>
       </w:pPr>
       <w:r>
+        <w:rPr>
+          <w:color w:val="00B050"/>
+        </w:rPr>
         <w:t>Like</w:t>
       </w:r>
     </w:p>
@@ -451,8 +553,14 @@
           <w:ilvl w:val="0"/>
           <w:numId w:val="6"/>
         </w:numPr>
+        <w:rPr>
+          <w:color w:val="00B050"/>
+        </w:rPr>
       </w:pPr>
       <w:r>
+        <w:rPr>
+          <w:color w:val="00B050"/>
+        </w:rPr>
         <w:t>Likes Count</w:t>
       </w:r>
     </w:p>
@@ -463,8 +571,14 @@
           <w:ilvl w:val="0"/>
           <w:numId w:val="6"/>
         </w:numPr>
+        <w:rPr>
+          <w:color w:val="00B050"/>
+        </w:rPr>
       </w:pPr>
       <w:r>
+        <w:rPr>
+          <w:color w:val="00B050"/>
+        </w:rPr>
         <w:t>Likes List</w:t>
       </w:r>
     </w:p>
@@ -475,8 +589,14 @@
           <w:ilvl w:val="0"/>
           <w:numId w:val="6"/>
         </w:numPr>
+        <w:rPr>
+          <w:color w:val="00B050"/>
+        </w:rPr>
       </w:pPr>
       <w:r>
+        <w:rPr>
+          <w:color w:val="00B050"/>
+        </w:rPr>
         <w:t>Get Trending Tweets</w:t>
       </w:r>
     </w:p>
@@ -487,8 +607,14 @@
           <w:ilvl w:val="0"/>
           <w:numId w:val="6"/>
         </w:numPr>
+        <w:rPr>
+          <w:color w:val="00B050"/>
+        </w:rPr>
       </w:pPr>
       <w:r>
+        <w:rPr>
+          <w:color w:val="00B050"/>
+        </w:rPr>
         <w:t>Send Message</w:t>
       </w:r>
     </w:p>
@@ -499,16 +625,28 @@
           <w:ilvl w:val="0"/>
           <w:numId w:val="6"/>
         </w:numPr>
+        <w:rPr>
+          <w:color w:val="00B050"/>
+        </w:rPr>
       </w:pPr>
       <w:r>
+        <w:rPr>
+          <w:color w:val="00B050"/>
+        </w:rPr>
         <w:t xml:space="preserve">Get Messages </w:t>
       </w:r>
       <w:proofErr w:type="gramStart"/>
       <w:r>
+        <w:rPr>
+          <w:color w:val="00B050"/>
+        </w:rPr>
         <w:t>From</w:t>
       </w:r>
       <w:proofErr w:type="gramEnd"/>
       <w:r>
+        <w:rPr>
+          <w:color w:val="00B050"/>
+        </w:rPr>
         <w:t xml:space="preserve"> User</w:t>
       </w:r>
     </w:p>
@@ -519,8 +657,14 @@
           <w:ilvl w:val="0"/>
           <w:numId w:val="6"/>
         </w:numPr>
+        <w:rPr>
+          <w:color w:val="00B050"/>
+        </w:rPr>
       </w:pPr>
       <w:r>
+        <w:rPr>
+          <w:color w:val="00B050"/>
+        </w:rPr>
         <w:t>Get Message Senders List</w:t>
       </w:r>
     </w:p>
@@ -8646,12 +8790,12 @@
         <w:tblLook w:val="04A0" w:firstRow="1" w:lastRow="0" w:firstColumn="1" w:lastColumn="0" w:noHBand="0" w:noVBand="1"/>
       </w:tblPr>
       <w:tblGrid>
-        <w:gridCol w:w="8909"/>
+        <w:gridCol w:w="9090"/>
       </w:tblGrid>
       <w:tr>
         <w:tc>
           <w:tcPr>
-            <w:tcW w:w="0" w:type="auto"/>
+            <w:tcW w:w="9090" w:type="dxa"/>
             <w:shd w:val="clear" w:color="auto" w:fill="FFFFFF"/>
             <w:tcMar>
               <w:top w:w="100" w:type="dxa"/>

</xml_diff>

<commit_message>
cli: lh t pt are finished, 17 more cli commands remain
</commit_message>
<xml_diff>
--- a/queries/PHASE1.docx
+++ b/queries/PHASE1.docx
@@ -260,18 +260,18 @@
           <w:numId w:val="6"/>
         </w:numPr>
         <w:rPr>
-          <w:color w:val="00B050"/>
+          <w:color w:val="92D050"/>
         </w:rPr>
       </w:pPr>
       <w:r>
         <w:rPr>
-          <w:color w:val="00B050"/>
+          <w:color w:val="92D050"/>
         </w:rPr>
         <w:t>Register (create new user)</w:t>
       </w:r>
       <w:r>
         <w:rPr>
-          <w:color w:val="00B050"/>
+          <w:color w:val="92D050"/>
         </w:rPr>
         <w:t xml:space="preserve"> </w:t>
       </w:r>
@@ -284,12 +284,12 @@
           <w:numId w:val="6"/>
         </w:numPr>
         <w:rPr>
-          <w:color w:val="00B050"/>
+          <w:color w:val="92D050"/>
         </w:rPr>
       </w:pPr>
       <w:r>
         <w:rPr>
-          <w:color w:val="00B050"/>
+          <w:color w:val="92D050"/>
         </w:rPr>
         <w:t>Login</w:t>
       </w:r>
@@ -302,12 +302,12 @@
           <w:numId w:val="6"/>
         </w:numPr>
         <w:rPr>
-          <w:color w:val="00B050"/>
+          <w:color w:val="92D050"/>
         </w:rPr>
       </w:pPr>
       <w:r>
         <w:rPr>
-          <w:color w:val="00B050"/>
+          <w:color w:val="92D050"/>
         </w:rPr>
         <w:t>Login History</w:t>
       </w:r>
@@ -320,12 +320,12 @@
           <w:numId w:val="6"/>
         </w:numPr>
         <w:rPr>
-          <w:color w:val="00B050"/>
+          <w:color w:val="92D050"/>
         </w:rPr>
       </w:pPr>
       <w:r>
         <w:rPr>
-          <w:color w:val="00B050"/>
+          <w:color w:val="92D050"/>
         </w:rPr>
         <w:t>Post (tweet a new tweet)</w:t>
       </w:r>
@@ -338,12 +338,12 @@
           <w:numId w:val="6"/>
         </w:numPr>
         <w:rPr>
-          <w:color w:val="00B050"/>
+          <w:color w:val="92D050"/>
         </w:rPr>
       </w:pPr>
       <w:r>
         <w:rPr>
-          <w:color w:val="00B050"/>
+          <w:color w:val="92D050"/>
         </w:rPr>
         <w:t>Get Personal Tweets</w:t>
       </w:r>

</xml_diff>

<commit_message>
cli completed: need test and debug need format for like -c -l -t need format for message -all change overall cli commands to more user friendly:
</commit_message>
<xml_diff>
--- a/queries/PHASE1.docx
+++ b/queries/PHASE1.docx
@@ -1,6 +1,6 @@
 
 <file path=word/document.xml><?xml version="1.0" encoding="utf-8"?>
-<w:document xmlns:wpc="http://schemas.microsoft.com/office/word/2010/wordprocessingCanvas" xmlns:cx="http://schemas.microsoft.com/office/drawing/2014/chartex" xmlns:cx1="http://schemas.microsoft.com/office/drawing/2015/9/8/chartex" xmlns:cx2="http://schemas.microsoft.com/office/drawing/2015/10/21/chartex" xmlns:cx3="http://schemas.microsoft.com/office/drawing/2016/5/9/chartex" xmlns:cx4="http://schemas.microsoft.com/office/drawing/2016/5/10/chartex" xmlns:cx5="http://schemas.microsoft.com/office/drawing/2016/5/11/chartex" xmlns:cx6="http://schemas.microsoft.com/office/drawing/2016/5/12/chartex" xmlns:cx7="http://schemas.microsoft.com/office/drawing/2016/5/13/chartex" xmlns:cx8="http://schemas.microsoft.com/office/drawing/2016/5/14/chartex" xmlns:mc="http://schemas.openxmlformats.org/markup-compatibility/2006" xmlns:aink="http://schemas.microsoft.com/office/drawing/2016/ink" xmlns:am3d="http://schemas.microsoft.com/office/drawing/2017/model3d" xmlns:o="urn:schemas-microsoft-com:office:office" xmlns:r="http://schemas.openxmlformats.org/officeDocument/2006/relationships" xmlns:m="http://schemas.openxmlformats.org/officeDocument/2006/math" xmlns:v="urn:schemas-microsoft-com:vml" xmlns:wp14="http://schemas.microsoft.com/office/word/2010/wordprocessingDrawing" xmlns:wp="http://schemas.openxmlformats.org/drawingml/2006/wordprocessingDrawing" xmlns:w10="urn:schemas-microsoft-com:office:word" xmlns:w="http://schemas.openxmlformats.org/wordprocessingml/2006/main" xmlns:w14="http://schemas.microsoft.com/office/word/2010/wordml" xmlns:w15="http://schemas.microsoft.com/office/word/2012/wordml" xmlns:w16cex="http://schemas.microsoft.com/office/word/2018/wordml/cex" xmlns:w16cid="http://schemas.microsoft.com/office/word/2016/wordml/cid" xmlns:w16="http://schemas.microsoft.com/office/word/2018/wordml" xmlns:w16sdtdh="http://schemas.microsoft.com/office/word/2020/wordml/sdtdatahash" xmlns:w16se="http://schemas.microsoft.com/office/word/2015/wordml/symex" xmlns:wpg="http://schemas.microsoft.com/office/word/2010/wordprocessingGroup" xmlns:wpi="http://schemas.microsoft.com/office/word/2010/wordprocessingInk" xmlns:wne="http://schemas.microsoft.com/office/word/2006/wordml" xmlns:wps="http://schemas.microsoft.com/office/word/2010/wordprocessingShape" mc:Ignorable="w14 w15 w16se w16cid w16 w16cex w16sdtdh wp14">
+<w:document xmlns:wpc="http://schemas.microsoft.com/office/word/2010/wordprocessingCanvas" xmlns:cx="http://schemas.microsoft.com/office/drawing/2014/chartex" xmlns:cx1="http://schemas.microsoft.com/office/drawing/2015/9/8/chartex" xmlns:cx2="http://schemas.microsoft.com/office/drawing/2015/10/21/chartex" xmlns:cx3="http://schemas.microsoft.com/office/drawing/2016/5/9/chartex" xmlns:cx4="http://schemas.microsoft.com/office/drawing/2016/5/10/chartex" xmlns:cx5="http://schemas.microsoft.com/office/drawing/2016/5/11/chartex" xmlns:cx6="http://schemas.microsoft.com/office/drawing/2016/5/12/chartex" xmlns:cx7="http://schemas.microsoft.com/office/drawing/2016/5/13/chartex" xmlns:cx8="http://schemas.microsoft.com/office/drawing/2016/5/14/chartex" xmlns:mc="http://schemas.openxmlformats.org/markup-compatibility/2006" xmlns:aink="http://schemas.microsoft.com/office/drawing/2016/ink" xmlns:am3d="http://schemas.microsoft.com/office/drawing/2017/model3d" xmlns:o="urn:schemas-microsoft-com:office:office" xmlns:r="http://schemas.openxmlformats.org/officeDocument/2006/relationships" xmlns:m="http://schemas.openxmlformats.org/officeDocument/2006/math" xmlns:v="urn:schemas-microsoft-com:vml" xmlns:wp14="http://schemas.microsoft.com/office/word/2010/wordprocessingDrawing" xmlns:wp="http://schemas.openxmlformats.org/drawingml/2006/wordprocessingDrawing" xmlns:w10="urn:schemas-microsoft-com:office:word" xmlns:w="http://schemas.openxmlformats.org/wordprocessingml/2006/main" xmlns:w14="http://schemas.microsoft.com/office/word/2010/wordml" xmlns:w15="http://schemas.microsoft.com/office/word/2012/wordml" xmlns:w16cex="http://schemas.microsoft.com/office/word/2018/wordml/cex" xmlns:w16cid="http://schemas.microsoft.com/office/word/2016/wordml/cid" xmlns:w16="http://schemas.microsoft.com/office/word/2018/wordml" xmlns:w16se="http://schemas.microsoft.com/office/word/2015/wordml/symex" xmlns:wpg="http://schemas.microsoft.com/office/word/2010/wordprocessingGroup" xmlns:wpi="http://schemas.microsoft.com/office/word/2010/wordprocessingInk" xmlns:wne="http://schemas.microsoft.com/office/word/2006/wordml" xmlns:wps="http://schemas.microsoft.com/office/word/2010/wordprocessingShape" mc:Ignorable="w14 w15 w16se w16cid w16 w16cex wp14">
   <w:body>
     <w:p>
       <w:pPr>
@@ -356,12 +356,12 @@
           <w:numId w:val="6"/>
         </w:numPr>
         <w:rPr>
-          <w:color w:val="00B050"/>
+          <w:color w:val="92D050"/>
         </w:rPr>
       </w:pPr>
       <w:r>
         <w:rPr>
-          <w:color w:val="00B050"/>
+          <w:color w:val="92D050"/>
         </w:rPr>
         <w:t>Follow</w:t>
       </w:r>
@@ -374,12 +374,12 @@
           <w:numId w:val="6"/>
         </w:numPr>
         <w:rPr>
-          <w:color w:val="00B050"/>
+          <w:color w:val="92D050"/>
         </w:rPr>
       </w:pPr>
       <w:r>
         <w:rPr>
-          <w:color w:val="00B050"/>
+          <w:color w:val="92D050"/>
         </w:rPr>
         <w:t xml:space="preserve">Unfollow </w:t>
       </w:r>
@@ -392,12 +392,12 @@
           <w:numId w:val="6"/>
         </w:numPr>
         <w:rPr>
-          <w:color w:val="00B050"/>
+          <w:color w:val="92D050"/>
         </w:rPr>
       </w:pPr>
       <w:r>
         <w:rPr>
-          <w:color w:val="00B050"/>
+          <w:color w:val="92D050"/>
         </w:rPr>
         <w:t>Block</w:t>
       </w:r>
@@ -410,12 +410,12 @@
           <w:numId w:val="6"/>
         </w:numPr>
         <w:rPr>
-          <w:color w:val="00B050"/>
+          <w:color w:val="92D050"/>
         </w:rPr>
       </w:pPr>
       <w:r>
         <w:rPr>
-          <w:color w:val="00B050"/>
+          <w:color w:val="92D050"/>
         </w:rPr>
         <w:t xml:space="preserve">Unblock </w:t>
       </w:r>
@@ -428,12 +428,12 @@
           <w:numId w:val="6"/>
         </w:numPr>
         <w:rPr>
-          <w:color w:val="00B050"/>
+          <w:color w:val="92D050"/>
         </w:rPr>
       </w:pPr>
       <w:r>
         <w:rPr>
-          <w:color w:val="00B050"/>
+          <w:color w:val="92D050"/>
         </w:rPr>
         <w:t>Timeline (following activity)</w:t>
       </w:r>
@@ -446,12 +446,12 @@
           <w:numId w:val="6"/>
         </w:numPr>
         <w:rPr>
-          <w:color w:val="00B050"/>
+          <w:color w:val="92D050"/>
         </w:rPr>
       </w:pPr>
       <w:r>
         <w:rPr>
-          <w:color w:val="00B050"/>
+          <w:color w:val="92D050"/>
         </w:rPr>
         <w:t>User Activity</w:t>
       </w:r>
@@ -464,12 +464,12 @@
           <w:numId w:val="6"/>
         </w:numPr>
         <w:rPr>
-          <w:color w:val="00B050"/>
+          <w:color w:val="92D050"/>
         </w:rPr>
       </w:pPr>
       <w:r>
         <w:rPr>
-          <w:color w:val="00B050"/>
+          <w:color w:val="92D050"/>
         </w:rPr>
         <w:t>Add Reply</w:t>
       </w:r>
@@ -482,12 +482,12 @@
           <w:numId w:val="6"/>
         </w:numPr>
         <w:rPr>
-          <w:color w:val="00B050"/>
+          <w:color w:val="92D050"/>
         </w:rPr>
       </w:pPr>
       <w:r>
         <w:rPr>
-          <w:color w:val="00B050"/>
+          <w:color w:val="92D050"/>
         </w:rPr>
         <w:t>Show Replies</w:t>
       </w:r>
@@ -500,12 +500,12 @@
           <w:numId w:val="6"/>
         </w:numPr>
         <w:rPr>
-          <w:color w:val="00B050"/>
+          <w:color w:val="92D050"/>
         </w:rPr>
       </w:pPr>
       <w:r>
         <w:rPr>
-          <w:color w:val="00B050"/>
+          <w:color w:val="92D050"/>
         </w:rPr>
         <w:t>Add #</w:t>
       </w:r>
@@ -518,12 +518,12 @@
           <w:numId w:val="6"/>
         </w:numPr>
         <w:rPr>
-          <w:color w:val="00B050"/>
+          <w:color w:val="92D050"/>
         </w:rPr>
       </w:pPr>
       <w:r>
         <w:rPr>
-          <w:color w:val="00B050"/>
+          <w:color w:val="92D050"/>
         </w:rPr>
         <w:t>Get # (all tweets with a specific tag)</w:t>
       </w:r>
@@ -536,12 +536,12 @@
           <w:numId w:val="6"/>
         </w:numPr>
         <w:rPr>
-          <w:color w:val="00B050"/>
+          <w:color w:val="92D050"/>
         </w:rPr>
       </w:pPr>
       <w:r>
         <w:rPr>
-          <w:color w:val="00B050"/>
+          <w:color w:val="92D050"/>
         </w:rPr>
         <w:t>Like</w:t>
       </w:r>
@@ -554,12 +554,12 @@
           <w:numId w:val="6"/>
         </w:numPr>
         <w:rPr>
-          <w:color w:val="00B050"/>
+          <w:color w:val="92D050"/>
         </w:rPr>
       </w:pPr>
       <w:r>
         <w:rPr>
-          <w:color w:val="00B050"/>
+          <w:color w:val="92D050"/>
         </w:rPr>
         <w:t>Likes Count</w:t>
       </w:r>
@@ -572,12 +572,12 @@
           <w:numId w:val="6"/>
         </w:numPr>
         <w:rPr>
-          <w:color w:val="00B050"/>
+          <w:color w:val="92D050"/>
         </w:rPr>
       </w:pPr>
       <w:r>
         <w:rPr>
-          <w:color w:val="00B050"/>
+          <w:color w:val="92D050"/>
         </w:rPr>
         <w:t>Likes List</w:t>
       </w:r>
@@ -590,12 +590,12 @@
           <w:numId w:val="6"/>
         </w:numPr>
         <w:rPr>
-          <w:color w:val="00B050"/>
+          <w:color w:val="92D050"/>
         </w:rPr>
       </w:pPr>
       <w:r>
         <w:rPr>
-          <w:color w:val="00B050"/>
+          <w:color w:val="92D050"/>
         </w:rPr>
         <w:t>Get Trending Tweets</w:t>
       </w:r>
@@ -608,12 +608,12 @@
           <w:numId w:val="6"/>
         </w:numPr>
         <w:rPr>
-          <w:color w:val="00B050"/>
+          <w:color w:val="92D050"/>
         </w:rPr>
       </w:pPr>
       <w:r>
         <w:rPr>
-          <w:color w:val="00B050"/>
+          <w:color w:val="92D050"/>
         </w:rPr>
         <w:t>Send Message</w:t>
       </w:r>
@@ -626,26 +626,26 @@
           <w:numId w:val="6"/>
         </w:numPr>
         <w:rPr>
-          <w:color w:val="00B050"/>
+          <w:color w:val="92D050"/>
         </w:rPr>
       </w:pPr>
       <w:r>
         <w:rPr>
-          <w:color w:val="00B050"/>
+          <w:color w:val="92D050"/>
         </w:rPr>
         <w:t xml:space="preserve">Get Messages </w:t>
       </w:r>
       <w:proofErr w:type="gramStart"/>
       <w:r>
         <w:rPr>
-          <w:color w:val="00B050"/>
+          <w:color w:val="92D050"/>
         </w:rPr>
         <w:t>From</w:t>
       </w:r>
       <w:proofErr w:type="gramEnd"/>
       <w:r>
         <w:rPr>
-          <w:color w:val="00B050"/>
+          <w:color w:val="92D050"/>
         </w:rPr>
         <w:t xml:space="preserve"> User</w:t>
       </w:r>
@@ -658,12 +658,12 @@
           <w:numId w:val="6"/>
         </w:numPr>
         <w:rPr>
-          <w:color w:val="00B050"/>
+          <w:color w:val="92D050"/>
         </w:rPr>
       </w:pPr>
       <w:r>
         <w:rPr>
-          <w:color w:val="00B050"/>
+          <w:color w:val="92D050"/>
         </w:rPr>
         <w:t>Get Message Senders List</w:t>
       </w:r>
@@ -1687,7 +1687,7 @@
         <w:tblLook w:val="04A0" w:firstRow="1" w:lastRow="0" w:firstColumn="1" w:lastColumn="0" w:noHBand="0" w:noVBand="1"/>
       </w:tblPr>
       <w:tblGrid>
-        <w:gridCol w:w="9360"/>
+        <w:gridCol w:w="9560"/>
       </w:tblGrid>
       <w:tr>
         <w:tc>
@@ -6220,7 +6220,7 @@
         <w:tblLook w:val="04A0" w:firstRow="1" w:lastRow="0" w:firstColumn="1" w:lastColumn="0" w:noHBand="0" w:noVBand="1"/>
       </w:tblPr>
       <w:tblGrid>
-        <w:gridCol w:w="9360"/>
+        <w:gridCol w:w="9560"/>
       </w:tblGrid>
       <w:tr>
         <w:tc>
@@ -8215,7 +8215,7 @@
         <w:tblLook w:val="04A0" w:firstRow="1" w:lastRow="0" w:firstColumn="1" w:lastColumn="0" w:noHBand="0" w:noVBand="1"/>
       </w:tblPr>
       <w:tblGrid>
-        <w:gridCol w:w="9360"/>
+        <w:gridCol w:w="9560"/>
       </w:tblGrid>
       <w:tr>
         <w:tc>
@@ -8392,7 +8392,7 @@
               <w:tblLook w:val="04A0" w:firstRow="1" w:lastRow="0" w:firstColumn="1" w:lastColumn="0" w:noHBand="0" w:noVBand="1"/>
             </w:tblPr>
             <w:tblGrid>
-              <w:gridCol w:w="9160"/>
+              <w:gridCol w:w="9360"/>
             </w:tblGrid>
             <w:tr>
               <w:tc>
@@ -10387,7 +10387,7 @@
         <w:tblLook w:val="04A0" w:firstRow="1" w:lastRow="0" w:firstColumn="1" w:lastColumn="0" w:noHBand="0" w:noVBand="1"/>
       </w:tblPr>
       <w:tblGrid>
-        <w:gridCol w:w="9360"/>
+        <w:gridCol w:w="9560"/>
       </w:tblGrid>
       <w:tr>
         <w:tc>
@@ -12872,7 +12872,7 @@
         <w:tblLook w:val="04A0" w:firstRow="1" w:lastRow="0" w:firstColumn="1" w:lastColumn="0" w:noHBand="0" w:noVBand="1"/>
       </w:tblPr>
       <w:tblGrid>
-        <w:gridCol w:w="9360"/>
+        <w:gridCol w:w="9560"/>
       </w:tblGrid>
       <w:tr>
         <w:tc>
@@ -13861,7 +13861,7 @@
         <w:tblLook w:val="04A0" w:firstRow="1" w:lastRow="0" w:firstColumn="1" w:lastColumn="0" w:noHBand="0" w:noVBand="1"/>
       </w:tblPr>
       <w:tblGrid>
-        <w:gridCol w:w="9360"/>
+        <w:gridCol w:w="9560"/>
       </w:tblGrid>
       <w:tr>
         <w:tc>
@@ -16070,7 +16070,7 @@
 </file>
 
 <file path=word/numbering.xml><?xml version="1.0" encoding="utf-8"?>
-<w:numbering xmlns:wpc="http://schemas.microsoft.com/office/word/2010/wordprocessingCanvas" xmlns:cx="http://schemas.microsoft.com/office/drawing/2014/chartex" xmlns:cx1="http://schemas.microsoft.com/office/drawing/2015/9/8/chartex" xmlns:cx2="http://schemas.microsoft.com/office/drawing/2015/10/21/chartex" xmlns:cx3="http://schemas.microsoft.com/office/drawing/2016/5/9/chartex" xmlns:cx4="http://schemas.microsoft.com/office/drawing/2016/5/10/chartex" xmlns:cx5="http://schemas.microsoft.com/office/drawing/2016/5/11/chartex" xmlns:cx6="http://schemas.microsoft.com/office/drawing/2016/5/12/chartex" xmlns:cx7="http://schemas.microsoft.com/office/drawing/2016/5/13/chartex" xmlns:cx8="http://schemas.microsoft.com/office/drawing/2016/5/14/chartex" xmlns:mc="http://schemas.openxmlformats.org/markup-compatibility/2006" xmlns:aink="http://schemas.microsoft.com/office/drawing/2016/ink" xmlns:am3d="http://schemas.microsoft.com/office/drawing/2017/model3d" xmlns:o="urn:schemas-microsoft-com:office:office" xmlns:r="http://schemas.openxmlformats.org/officeDocument/2006/relationships" xmlns:m="http://schemas.openxmlformats.org/officeDocument/2006/math" xmlns:v="urn:schemas-microsoft-com:vml" xmlns:wp14="http://schemas.microsoft.com/office/word/2010/wordprocessingDrawing" xmlns:wp="http://schemas.openxmlformats.org/drawingml/2006/wordprocessingDrawing" xmlns:w10="urn:schemas-microsoft-com:office:word" xmlns:w="http://schemas.openxmlformats.org/wordprocessingml/2006/main" xmlns:w14="http://schemas.microsoft.com/office/word/2010/wordml" xmlns:w15="http://schemas.microsoft.com/office/word/2012/wordml" xmlns:w16cex="http://schemas.microsoft.com/office/word/2018/wordml/cex" xmlns:w16cid="http://schemas.microsoft.com/office/word/2016/wordml/cid" xmlns:w16="http://schemas.microsoft.com/office/word/2018/wordml" xmlns:w16sdtdh="http://schemas.microsoft.com/office/word/2020/wordml/sdtdatahash" xmlns:w16se="http://schemas.microsoft.com/office/word/2015/wordml/symex" xmlns:wpg="http://schemas.microsoft.com/office/word/2010/wordprocessingGroup" xmlns:wpi="http://schemas.microsoft.com/office/word/2010/wordprocessingInk" xmlns:wne="http://schemas.microsoft.com/office/word/2006/wordml" xmlns:wps="http://schemas.microsoft.com/office/word/2010/wordprocessingShape" mc:Ignorable="w14 w15 w16se w16cid w16 w16cex w16sdtdh wp14">
+<w:numbering xmlns:wpc="http://schemas.microsoft.com/office/word/2010/wordprocessingCanvas" xmlns:cx="http://schemas.microsoft.com/office/drawing/2014/chartex" xmlns:cx1="http://schemas.microsoft.com/office/drawing/2015/9/8/chartex" xmlns:cx2="http://schemas.microsoft.com/office/drawing/2015/10/21/chartex" xmlns:cx3="http://schemas.microsoft.com/office/drawing/2016/5/9/chartex" xmlns:cx4="http://schemas.microsoft.com/office/drawing/2016/5/10/chartex" xmlns:cx5="http://schemas.microsoft.com/office/drawing/2016/5/11/chartex" xmlns:cx6="http://schemas.microsoft.com/office/drawing/2016/5/12/chartex" xmlns:cx7="http://schemas.microsoft.com/office/drawing/2016/5/13/chartex" xmlns:cx8="http://schemas.microsoft.com/office/drawing/2016/5/14/chartex" xmlns:mc="http://schemas.openxmlformats.org/markup-compatibility/2006" xmlns:aink="http://schemas.microsoft.com/office/drawing/2016/ink" xmlns:am3d="http://schemas.microsoft.com/office/drawing/2017/model3d" xmlns:o="urn:schemas-microsoft-com:office:office" xmlns:r="http://schemas.openxmlformats.org/officeDocument/2006/relationships" xmlns:m="http://schemas.openxmlformats.org/officeDocument/2006/math" xmlns:v="urn:schemas-microsoft-com:vml" xmlns:wp14="http://schemas.microsoft.com/office/word/2010/wordprocessingDrawing" xmlns:wp="http://schemas.openxmlformats.org/drawingml/2006/wordprocessingDrawing" xmlns:w10="urn:schemas-microsoft-com:office:word" xmlns:w="http://schemas.openxmlformats.org/wordprocessingml/2006/main" xmlns:w14="http://schemas.microsoft.com/office/word/2010/wordml" xmlns:w15="http://schemas.microsoft.com/office/word/2012/wordml" xmlns:w16cex="http://schemas.microsoft.com/office/word/2018/wordml/cex" xmlns:w16cid="http://schemas.microsoft.com/office/word/2016/wordml/cid" xmlns:w16="http://schemas.microsoft.com/office/word/2018/wordml" xmlns:w16se="http://schemas.microsoft.com/office/word/2015/wordml/symex" xmlns:wpg="http://schemas.microsoft.com/office/word/2010/wordprocessingGroup" xmlns:wpi="http://schemas.microsoft.com/office/word/2010/wordprocessingInk" xmlns:wne="http://schemas.microsoft.com/office/word/2006/wordml" xmlns:wps="http://schemas.microsoft.com/office/word/2010/wordprocessingShape" mc:Ignorable="w14 w15 w16se w16cid w16 w16cex wp14">
   <w:abstractNum w:abstractNumId="0" w15:restartNumberingAfterBreak="0">
     <w:nsid w:val="04C64235"/>
     <w:multiLevelType w:val="hybridMultilevel"/>
@@ -16793,7 +16793,7 @@
 </file>
 
 <file path=word/styles.xml><?xml version="1.0" encoding="utf-8"?>
-<w:styles xmlns:mc="http://schemas.openxmlformats.org/markup-compatibility/2006" xmlns:r="http://schemas.openxmlformats.org/officeDocument/2006/relationships" xmlns:w="http://schemas.openxmlformats.org/wordprocessingml/2006/main" xmlns:w14="http://schemas.microsoft.com/office/word/2010/wordml" xmlns:w15="http://schemas.microsoft.com/office/word/2012/wordml" xmlns:w16cex="http://schemas.microsoft.com/office/word/2018/wordml/cex" xmlns:w16cid="http://schemas.microsoft.com/office/word/2016/wordml/cid" xmlns:w16="http://schemas.microsoft.com/office/word/2018/wordml" xmlns:w16sdtdh="http://schemas.microsoft.com/office/word/2020/wordml/sdtdatahash" xmlns:w16se="http://schemas.microsoft.com/office/word/2015/wordml/symex" mc:Ignorable="w14 w15 w16se w16cid w16 w16cex w16sdtdh">
+<w:styles xmlns:mc="http://schemas.openxmlformats.org/markup-compatibility/2006" xmlns:r="http://schemas.openxmlformats.org/officeDocument/2006/relationships" xmlns:w="http://schemas.openxmlformats.org/wordprocessingml/2006/main" xmlns:w14="http://schemas.microsoft.com/office/word/2010/wordml" xmlns:w15="http://schemas.microsoft.com/office/word/2012/wordml" xmlns:w16cex="http://schemas.microsoft.com/office/word/2018/wordml/cex" xmlns:w16cid="http://schemas.microsoft.com/office/word/2016/wordml/cid" xmlns:w16="http://schemas.microsoft.com/office/word/2018/wordml" xmlns:w16se="http://schemas.microsoft.com/office/word/2015/wordml/symex" mc:Ignorable="w14 w15 w16se w16cid w16 w16cex">
   <w:docDefaults>
     <w:rPrDefault>
       <w:rPr>

</xml_diff>